<commit_message>
Completed Evaluation for all algorithms
</commit_message>
<xml_diff>
--- a/Evaluation.docx
+++ b/Evaluation.docx
@@ -196,7 +196,6 @@
                 <w:szCs w:val="24"/>
               </w:rPr>
             </w:pPr>
-            <w:proofErr w:type="spellStart"/>
             <w:r>
               <w:rPr>
                 <w:rFonts w:ascii="Times-Roman" w:hAnsi="Times-Roman" w:cs="Times-Roman"/>
@@ -205,7 +204,6 @@
               </w:rPr>
               <w:t>Dirichlet</w:t>
             </w:r>
-            <w:proofErr w:type="spellEnd"/>
           </w:p>
           <w:p>
             <w:r>
@@ -273,7 +271,6 @@
                 <w:szCs w:val="24"/>
               </w:rPr>
             </w:pPr>
-            <w:proofErr w:type="spellStart"/>
             <w:r>
               <w:rPr>
                 <w:rFonts w:ascii="Times-Roman" w:hAnsi="Times-Roman" w:cs="Times-Roman"/>
@@ -282,7 +279,6 @@
               </w:rPr>
               <w:t>Jelinek</w:t>
             </w:r>
-            <w:proofErr w:type="spellEnd"/>
           </w:p>
           <w:p>
             <w:pPr>
@@ -360,7 +356,11 @@
           <w:tcPr>
             <w:tcW w:w="1466" w:type="dxa"/>
           </w:tcPr>
-          <w:p/>
+          <w:p>
+            <w:r>
+              <w:t>0.00</w:t>
+            </w:r>
+          </w:p>
         </w:tc>
         <w:tc>
           <w:tcPr>
@@ -437,7 +437,11 @@
           <w:tcPr>
             <w:tcW w:w="1466" w:type="dxa"/>
           </w:tcPr>
-          <w:p/>
+          <w:p>
+            <w:r>
+              <w:t>0.00</w:t>
+            </w:r>
+          </w:p>
         </w:tc>
         <w:tc>
           <w:tcPr>
@@ -514,7 +518,11 @@
           <w:tcPr>
             <w:tcW w:w="1466" w:type="dxa"/>
           </w:tcPr>
-          <w:p/>
+          <w:p>
+            <w:r>
+              <w:t>0.15</w:t>
+            </w:r>
+          </w:p>
         </w:tc>
         <w:tc>
           <w:tcPr>
@@ -591,7 +599,11 @@
           <w:tcPr>
             <w:tcW w:w="1466" w:type="dxa"/>
           </w:tcPr>
-          <w:p/>
+          <w:p>
+            <w:r>
+              <w:t>0.04</w:t>
+            </w:r>
+          </w:p>
         </w:tc>
         <w:tc>
           <w:tcPr>
@@ -668,7 +680,11 @@
           <w:tcPr>
             <w:tcW w:w="1466" w:type="dxa"/>
           </w:tcPr>
-          <w:p/>
+          <w:p>
+            <w:r>
+              <w:t>0.00</w:t>
+            </w:r>
+          </w:p>
         </w:tc>
         <w:tc>
           <w:tcPr>
@@ -734,7 +750,11 @@
           <w:tcPr>
             <w:tcW w:w="1466" w:type="dxa"/>
           </w:tcPr>
-          <w:p/>
+          <w:p>
+            <w:r>
+              <w:t>0.00</w:t>
+            </w:r>
+          </w:p>
         </w:tc>
         <w:tc>
           <w:tcPr>
@@ -811,7 +831,11 @@
           <w:tcPr>
             <w:tcW w:w="1466" w:type="dxa"/>
           </w:tcPr>
-          <w:p/>
+          <w:p>
+            <w:r>
+              <w:t>0.098</w:t>
+            </w:r>
+          </w:p>
         </w:tc>
         <w:tc>
           <w:tcPr>
@@ -888,7 +912,11 @@
           <w:tcPr>
             <w:tcW w:w="1466" w:type="dxa"/>
           </w:tcPr>
-          <w:p/>
+          <w:p>
+            <w:r>
+              <w:t>0.1290</w:t>
+            </w:r>
+          </w:p>
         </w:tc>
         <w:tc>
           <w:tcPr>
@@ -965,7 +993,11 @@
           <w:tcPr>
             <w:tcW w:w="1466" w:type="dxa"/>
           </w:tcPr>
-          <w:p/>
+          <w:p>
+            <w:r>
+              <w:t>0.0214</w:t>
+            </w:r>
+          </w:p>
         </w:tc>
         <w:tc>
           <w:tcPr>
@@ -1042,7 +1074,11 @@
           <w:tcPr>
             <w:tcW w:w="1466" w:type="dxa"/>
           </w:tcPr>
-          <w:p/>
+          <w:p>
+            <w:r>
+              <w:t>0.08</w:t>
+            </w:r>
+          </w:p>
         </w:tc>
         <w:tc>
           <w:tcPr>
@@ -1119,7 +1155,11 @@
           <w:tcPr>
             <w:tcW w:w="1466" w:type="dxa"/>
           </w:tcPr>
-          <w:p/>
+          <w:p>
+            <w:r>
+              <w:t>0.00</w:t>
+            </w:r>
+          </w:p>
         </w:tc>
         <w:tc>
           <w:tcPr>
@@ -1196,7 +1236,11 @@
           <w:tcPr>
             <w:tcW w:w="1466" w:type="dxa"/>
           </w:tcPr>
-          <w:p/>
+          <w:p>
+            <w:r>
+              <w:t>0.00</w:t>
+            </w:r>
+          </w:p>
         </w:tc>
         <w:tc>
           <w:tcPr>
@@ -1273,7 +1317,11 @@
           <w:tcPr>
             <w:tcW w:w="1466" w:type="dxa"/>
           </w:tcPr>
-          <w:p/>
+          <w:p>
+            <w:r>
+              <w:t>0.1065</w:t>
+            </w:r>
+          </w:p>
         </w:tc>
         <w:tc>
           <w:tcPr>
@@ -1339,7 +1387,11 @@
           <w:tcPr>
             <w:tcW w:w="1466" w:type="dxa"/>
           </w:tcPr>
-          <w:p/>
+          <w:p>
+            <w:r>
+              <w:t>0.0982</w:t>
+            </w:r>
+          </w:p>
         </w:tc>
         <w:tc>
           <w:tcPr>
@@ -1599,7 +1651,6 @@
                 <w:szCs w:val="24"/>
               </w:rPr>
             </w:pPr>
-            <w:proofErr w:type="spellStart"/>
             <w:r>
               <w:rPr>
                 <w:rFonts w:ascii="Times-Roman" w:hAnsi="Times-Roman" w:cs="Times-Roman"/>
@@ -1608,7 +1659,6 @@
               </w:rPr>
               <w:t>Dirichlet</w:t>
             </w:r>
-            <w:proofErr w:type="spellEnd"/>
           </w:p>
           <w:p>
             <w:r>
@@ -1676,7 +1726,6 @@
                 <w:szCs w:val="24"/>
               </w:rPr>
             </w:pPr>
-            <w:proofErr w:type="spellStart"/>
             <w:r>
               <w:rPr>
                 <w:rFonts w:ascii="Times-Roman" w:hAnsi="Times-Roman" w:cs="Times-Roman"/>
@@ -1685,7 +1734,6 @@
               </w:rPr>
               <w:t>Jelinek</w:t>
             </w:r>
-            <w:proofErr w:type="spellEnd"/>
           </w:p>
           <w:p>
             <w:pPr>
@@ -1763,7 +1811,11 @@
           <w:tcPr>
             <w:tcW w:w="1466" w:type="dxa"/>
           </w:tcPr>
-          <w:p/>
+          <w:p>
+            <w:r>
+              <w:t>0.20</w:t>
+            </w:r>
+          </w:p>
         </w:tc>
         <w:tc>
           <w:tcPr>
@@ -1840,7 +1892,11 @@
           <w:tcPr>
             <w:tcW w:w="1466" w:type="dxa"/>
           </w:tcPr>
-          <w:p/>
+          <w:p>
+            <w:r>
+              <w:t>0.10</w:t>
+            </w:r>
+          </w:p>
         </w:tc>
         <w:tc>
           <w:tcPr>
@@ -1917,7 +1973,11 @@
           <w:tcPr>
             <w:tcW w:w="1466" w:type="dxa"/>
           </w:tcPr>
-          <w:p/>
+          <w:p>
+            <w:r>
+              <w:t>0.10</w:t>
+            </w:r>
+          </w:p>
         </w:tc>
         <w:tc>
           <w:tcPr>
@@ -1995,7 +2055,11 @@
           <w:tcPr>
             <w:tcW w:w="1466" w:type="dxa"/>
           </w:tcPr>
-          <w:p/>
+          <w:p>
+            <w:r>
+              <w:t>0.06</w:t>
+            </w:r>
+          </w:p>
         </w:tc>
         <w:tc>
           <w:tcPr>
@@ -2072,7 +2136,11 @@
           <w:tcPr>
             <w:tcW w:w="1466" w:type="dxa"/>
           </w:tcPr>
-          <w:p/>
+          <w:p>
+            <w:r>
+              <w:t>0.032</w:t>
+            </w:r>
+          </w:p>
         </w:tc>
         <w:tc>
           <w:tcPr>
@@ -2138,7 +2206,11 @@
           <w:tcPr>
             <w:tcW w:w="1466" w:type="dxa"/>
           </w:tcPr>
-          <w:p/>
+          <w:p>
+            <w:r>
+              <w:t>0.032</w:t>
+            </w:r>
+          </w:p>
         </w:tc>
         <w:tc>
           <w:tcPr>
@@ -2215,7 +2287,11 @@
           <w:tcPr>
             <w:tcW w:w="1466" w:type="dxa"/>
           </w:tcPr>
-          <w:p/>
+          <w:p>
+            <w:r>
+              <w:t>0.0645</w:t>
+            </w:r>
+          </w:p>
         </w:tc>
         <w:tc>
           <w:tcPr>
@@ -2292,7 +2368,11 @@
           <w:tcPr>
             <w:tcW w:w="1466" w:type="dxa"/>
           </w:tcPr>
-          <w:p/>
+          <w:p>
+            <w:r>
+              <w:t>0.1935</w:t>
+            </w:r>
+          </w:p>
         </w:tc>
         <w:tc>
           <w:tcPr>
@@ -2369,7 +2449,11 @@
           <w:tcPr>
             <w:tcW w:w="1466" w:type="dxa"/>
           </w:tcPr>
-          <w:p/>
+          <w:p>
+            <w:r>
+              <w:t>0.06</w:t>
+            </w:r>
+          </w:p>
         </w:tc>
         <w:tc>
           <w:tcPr>
@@ -2446,7 +2530,11 @@
           <w:tcPr>
             <w:tcW w:w="1466" w:type="dxa"/>
           </w:tcPr>
-          <w:p/>
+          <w:p>
+            <w:r>
+              <w:t>1.00</w:t>
+            </w:r>
+          </w:p>
         </w:tc>
         <w:tc>
           <w:tcPr>
@@ -2523,7 +2611,11 @@
           <w:tcPr>
             <w:tcW w:w="1466" w:type="dxa"/>
           </w:tcPr>
-          <w:p/>
+          <w:p>
+            <w:r>
+              <w:t>0.33</w:t>
+            </w:r>
+          </w:p>
         </w:tc>
         <w:tc>
           <w:tcPr>
@@ -2600,7 +2692,11 @@
           <w:tcPr>
             <w:tcW w:w="1466" w:type="dxa"/>
           </w:tcPr>
-          <w:p/>
+          <w:p>
+            <w:r>
+              <w:t>0.22</w:t>
+            </w:r>
+          </w:p>
         </w:tc>
         <w:tc>
           <w:tcPr>
@@ -2610,8 +2706,6 @@
             <w:r>
               <w:t>0.58</w:t>
             </w:r>
-            <w:bookmarkStart w:id="0" w:name="_GoBack"/>
-            <w:bookmarkEnd w:id="0"/>
           </w:p>
         </w:tc>
         <w:tc>
@@ -2679,7 +2773,11 @@
           <w:tcPr>
             <w:tcW w:w="1466" w:type="dxa"/>
           </w:tcPr>
-          <w:p/>
+          <w:p>
+            <w:r>
+              <w:t>0.1793</w:t>
+            </w:r>
+          </w:p>
         </w:tc>
         <w:tc>
           <w:tcPr>
@@ -2745,7 +2843,13 @@
           <w:tcPr>
             <w:tcW w:w="1466" w:type="dxa"/>
           </w:tcPr>
-          <w:p/>
+          <w:p>
+            <w:r>
+              <w:t>0.2112</w:t>
+            </w:r>
+            <w:bookmarkStart w:id="0" w:name="_GoBack"/>
+            <w:bookmarkEnd w:id="0"/>
+          </w:p>
         </w:tc>
         <w:tc>
           <w:tcPr>
@@ -2989,6 +3093,7 @@
     <w:lsdException w:name="HTML Sample" w:semiHidden="1" w:unhideWhenUsed="1"/>
     <w:lsdException w:name="HTML Typewriter" w:semiHidden="1" w:unhideWhenUsed="1"/>
     <w:lsdException w:name="HTML Variable" w:semiHidden="1" w:unhideWhenUsed="1"/>
+    <w:lsdException w:name="Normal Table" w:semiHidden="1" w:unhideWhenUsed="1"/>
     <w:lsdException w:name="annotation subject" w:semiHidden="1" w:unhideWhenUsed="1"/>
     <w:lsdException w:name="No List" w:semiHidden="1" w:unhideWhenUsed="1"/>
     <w:lsdException w:name="Outline List 1" w:semiHidden="1" w:unhideWhenUsed="1"/>
@@ -3035,8 +3140,10 @@
     <w:lsdException w:name="Table Subtle 2" w:semiHidden="1" w:unhideWhenUsed="1"/>
     <w:lsdException w:name="Table Web 1" w:semiHidden="1" w:unhideWhenUsed="1"/>
     <w:lsdException w:name="Table Web 2" w:semiHidden="1" w:unhideWhenUsed="1"/>
+    <w:lsdException w:name="Table Web 3" w:semiHidden="1" w:unhideWhenUsed="1"/>
     <w:lsdException w:name="Balloon Text" w:semiHidden="1" w:unhideWhenUsed="1"/>
     <w:lsdException w:name="Table Grid" w:uiPriority="39"/>
+    <w:lsdException w:name="Table Theme" w:semiHidden="1" w:unhideWhenUsed="1"/>
     <w:lsdException w:name="Placeholder Text" w:semiHidden="1"/>
     <w:lsdException w:name="No Spacing" w:uiPriority="1" w:qFormat="1"/>
     <w:lsdException w:name="Light Shading" w:uiPriority="60"/>

</xml_diff>